<commit_message>
Dia de inicio añadido a solicitud del profe
</commit_message>
<xml_diff>
--- a/AnálisisDeResultados.docx
+++ b/AnálisisDeResultados.docx
@@ -1582,12 +1582,12 @@
             <wp:extent cx="4238625" cy="2756406"/>
             <wp:effectExtent b="0" l="0" r="0" t="0"/>
             <wp:wrapNone/>
-            <wp:docPr id="4" name="image4.png"/>
+            <wp:docPr id="4" name="image1.png"/>
             <a:graphic>
               <a:graphicData uri="http://schemas.openxmlformats.org/drawingml/2006/picture">
                 <pic:pic>
                   <pic:nvPicPr>
-                    <pic:cNvPr id="0" name="image4.png"/>
+                    <pic:cNvPr id="0" name="image1.png"/>
                     <pic:cNvPicPr preferRelativeResize="0"/>
                   </pic:nvPicPr>
                   <pic:blipFill>
@@ -2154,14 +2154,14 @@
         <w:rPr/>
         <w:drawing>
           <wp:inline distB="114300" distT="114300" distL="114300" distR="114300">
-            <wp:extent cx="2735263" cy="3763843"/>
+            <wp:extent cx="2150404" cy="2959615"/>
             <wp:effectExtent b="0" l="0" r="0" t="0"/>
-            <wp:docPr id="5" name="image6.png"/>
+            <wp:docPr id="5" name="image5.png"/>
             <a:graphic>
               <a:graphicData uri="http://schemas.openxmlformats.org/drawingml/2006/picture">
                 <pic:pic>
                   <pic:nvPicPr>
-                    <pic:cNvPr id="0" name="image6.png"/>
+                    <pic:cNvPr id="0" name="image5.png"/>
                     <pic:cNvPicPr preferRelativeResize="0"/>
                   </pic:nvPicPr>
                   <pic:blipFill>
@@ -2174,7 +2174,7 @@
                   <pic:spPr>
                     <a:xfrm>
                       <a:off x="0" y="0"/>
-                      <a:ext cx="2735263" cy="3763843"/>
+                      <a:ext cx="2150404" cy="2959615"/>
                     </a:xfrm>
                     <a:prstGeom prst="rect"/>
                     <a:ln/>
@@ -3215,6 +3215,126 @@
               <w:rPr>
                 <w:rtl w:val="0"/>
               </w:rPr>
+              <w:t xml:space="preserve">Fecha de Inicio </w:t>
+            </w:r>
+          </w:p>
+        </w:tc>
+        <w:tc>
+          <w:tcPr>
+            <w:shd w:fill="auto" w:val="clear"/>
+            <w:tcMar>
+              <w:top w:w="100.0" w:type="dxa"/>
+              <w:left w:w="100.0" w:type="dxa"/>
+              <w:bottom w:w="100.0" w:type="dxa"/>
+              <w:right w:w="100.0" w:type="dxa"/>
+            </w:tcMar>
+            <w:vAlign w:val="top"/>
+          </w:tcPr>
+          <w:p>
+            <w:pPr>
+              <w:keepNext w:val="0"/>
+              <w:keepLines w:val="0"/>
+              <w:pageBreakBefore w:val="0"/>
+              <w:widowControl w:val="0"/>
+              <w:pBdr>
+                <w:top w:space="0" w:sz="0" w:val="nil"/>
+                <w:left w:space="0" w:sz="0" w:val="nil"/>
+                <w:bottom w:space="0" w:sz="0" w:val="nil"/>
+                <w:right w:space="0" w:sz="0" w:val="nil"/>
+                <w:between w:space="0" w:sz="0" w:val="nil"/>
+              </w:pBdr>
+              <w:shd w:fill="auto" w:val="clear"/>
+              <w:spacing w:after="0" w:before="0" w:line="240" w:lineRule="auto"/>
+              <w:ind w:left="0" w:right="0" w:firstLine="0"/>
+              <w:jc w:val="both"/>
+              <w:rPr/>
+            </w:pPr>
+            <w:r>
+              <w:rPr>
+                <w:rtl w:val="0"/>
+              </w:rPr>
+              <w:t xml:space="preserve">10/03/25</w:t>
+            </w:r>
+          </w:p>
+        </w:tc>
+        <w:tc>
+          <w:tcPr>
+            <w:shd w:fill="auto" w:val="clear"/>
+            <w:tcMar>
+              <w:top w:w="100.0" w:type="dxa"/>
+              <w:left w:w="100.0" w:type="dxa"/>
+              <w:bottom w:w="100.0" w:type="dxa"/>
+              <w:right w:w="100.0" w:type="dxa"/>
+            </w:tcMar>
+            <w:vAlign w:val="top"/>
+          </w:tcPr>
+          <w:p>
+            <w:pPr>
+              <w:keepNext w:val="0"/>
+              <w:keepLines w:val="0"/>
+              <w:pageBreakBefore w:val="0"/>
+              <w:widowControl w:val="0"/>
+              <w:pBdr>
+                <w:top w:space="0" w:sz="0" w:val="nil"/>
+                <w:left w:space="0" w:sz="0" w:val="nil"/>
+                <w:bottom w:space="0" w:sz="0" w:val="nil"/>
+                <w:right w:space="0" w:sz="0" w:val="nil"/>
+                <w:between w:space="0" w:sz="0" w:val="nil"/>
+              </w:pBdr>
+              <w:shd w:fill="auto" w:val="clear"/>
+              <w:spacing w:after="0" w:before="0" w:line="240" w:lineRule="auto"/>
+              <w:ind w:left="0" w:right="0" w:firstLine="0"/>
+              <w:jc w:val="both"/>
+              <w:rPr/>
+            </w:pPr>
+            <w:r>
+              <w:rPr>
+                <w:rtl w:val="0"/>
+              </w:rPr>
+              <w:t xml:space="preserve">Fecha inicial</w:t>
+            </w:r>
+          </w:p>
+        </w:tc>
+      </w:tr>
+      <w:tr>
+        <w:trPr>
+          <w:cantSplit w:val="0"/>
+          <w:tblHeader w:val="0"/>
+        </w:trPr>
+        <w:tc>
+          <w:tcPr>
+            <w:shd w:fill="auto" w:val="clear"/>
+            <w:tcMar>
+              <w:top w:w="100.0" w:type="dxa"/>
+              <w:left w:w="100.0" w:type="dxa"/>
+              <w:bottom w:w="100.0" w:type="dxa"/>
+              <w:right w:w="100.0" w:type="dxa"/>
+            </w:tcMar>
+            <w:vAlign w:val="top"/>
+          </w:tcPr>
+          <w:p>
+            <w:pPr>
+              <w:keepNext w:val="0"/>
+              <w:keepLines w:val="0"/>
+              <w:pageBreakBefore w:val="0"/>
+              <w:widowControl w:val="0"/>
+              <w:pBdr>
+                <w:top w:space="0" w:sz="0" w:val="nil"/>
+                <w:left w:space="0" w:sz="0" w:val="nil"/>
+                <w:bottom w:space="0" w:sz="0" w:val="nil"/>
+                <w:right w:space="0" w:sz="0" w:val="nil"/>
+                <w:between w:space="0" w:sz="0" w:val="nil"/>
+              </w:pBdr>
+              <w:shd w:fill="auto" w:val="clear"/>
+              <w:spacing w:after="0" w:before="0" w:line="240" w:lineRule="auto"/>
+              <w:ind w:left="0" w:right="0" w:firstLine="0"/>
+              <w:jc w:val="both"/>
+              <w:rPr/>
+            </w:pPr>
+            <w:r>
+              <w:rPr>
+                <w:rtl w:val="0"/>
+              </w:rPr>
               <w:t xml:space="preserve">Total de horas proyecto</w:t>
             </w:r>
           </w:p>
@@ -5026,12 +5146,12 @@
           <wp:inline distB="114300" distT="114300" distL="114300" distR="114300">
             <wp:extent cx="5943600" cy="2171700"/>
             <wp:effectExtent b="0" l="0" r="0" t="0"/>
-            <wp:docPr id="6" name="image1.png"/>
+            <wp:docPr id="6" name="image4.png"/>
             <a:graphic>
               <a:graphicData uri="http://schemas.openxmlformats.org/drawingml/2006/picture">
                 <pic:pic>
                   <pic:nvPicPr>
-                    <pic:cNvPr id="0" name="image1.png"/>
+                    <pic:cNvPr id="0" name="image4.png"/>
                     <pic:cNvPicPr preferRelativeResize="0"/>
                   </pic:nvPicPr>
                   <pic:blipFill>
@@ -5135,12 +5255,12 @@
           <wp:inline distB="114300" distT="114300" distL="114300" distR="114300">
             <wp:extent cx="5943600" cy="2120900"/>
             <wp:effectExtent b="0" l="0" r="0" t="0"/>
-            <wp:docPr id="3" name="image2.png"/>
+            <wp:docPr id="3" name="image6.png"/>
             <a:graphic>
               <a:graphicData uri="http://schemas.openxmlformats.org/drawingml/2006/picture">
                 <pic:pic>
                   <pic:nvPicPr>
-                    <pic:cNvPr id="0" name="image2.png"/>
+                    <pic:cNvPr id="0" name="image6.png"/>
                     <pic:cNvPicPr preferRelativeResize="0"/>
                   </pic:nvPicPr>
                   <pic:blipFill>
@@ -5361,12 +5481,12 @@
           <wp:inline distB="114300" distT="114300" distL="114300" distR="114300">
             <wp:extent cx="5943600" cy="2222500"/>
             <wp:effectExtent b="0" l="0" r="0" t="0"/>
-            <wp:docPr id="1" name="image3.png"/>
+            <wp:docPr id="1" name="image2.png"/>
             <a:graphic>
               <a:graphicData uri="http://schemas.openxmlformats.org/drawingml/2006/picture">
                 <pic:pic>
                   <pic:nvPicPr>
-                    <pic:cNvPr id="0" name="image3.png"/>
+                    <pic:cNvPr id="0" name="image2.png"/>
                     <pic:cNvPicPr preferRelativeResize="0"/>
                   </pic:nvPicPr>
                   <pic:blipFill>
@@ -5505,12 +5625,12 @@
           <wp:inline distB="114300" distT="114300" distL="114300" distR="114300">
             <wp:extent cx="5943600" cy="2540000"/>
             <wp:effectExtent b="0" l="0" r="0" t="0"/>
-            <wp:docPr id="2" name="image5.png"/>
+            <wp:docPr id="2" name="image3.png"/>
             <a:graphic>
               <a:graphicData uri="http://schemas.openxmlformats.org/drawingml/2006/picture">
                 <pic:pic>
                   <pic:nvPicPr>
-                    <pic:cNvPr id="0" name="image5.png"/>
+                    <pic:cNvPr id="0" name="image3.png"/>
                     <pic:cNvPicPr preferRelativeResize="0"/>
                   </pic:nvPicPr>
                   <pic:blipFill>

</xml_diff>